<commit_message>
se agrego marco administrativo
</commit_message>
<xml_diff>
--- a/TESIS/TESIS/PROYECTO DE GRADUACION v3.docx
+++ b/TESIS/TESIS/PROYECTO DE GRADUACION v3.docx
@@ -1,6 +1,6 @@
 
 <file path=word/document.xml><?xml version="1.0" encoding="utf-8"?>
-<w:document xmlns:wpc="http://schemas.microsoft.com/office/word/2010/wordprocessingCanvas" xmlns:cx="http://schemas.microsoft.com/office/drawing/2014/chartex" xmlns:cx1="http://schemas.microsoft.com/office/drawing/2015/9/8/chartex" xmlns:cx2="http://schemas.microsoft.com/office/drawing/2015/10/21/chartex" xmlns:cx3="http://schemas.microsoft.com/office/drawing/2016/5/9/chartex" xmlns:cx4="http://schemas.microsoft.com/office/drawing/2016/5/10/chartex" xmlns:cx5="http://schemas.microsoft.com/office/drawing/2016/5/11/chartex" xmlns:cx6="http://schemas.microsoft.com/office/drawing/2016/5/12/chartex" xmlns:cx7="http://schemas.microsoft.com/office/drawing/2016/5/13/chartex" xmlns:cx8="http://schemas.microsoft.com/office/drawing/2016/5/14/chartex" xmlns:mc="http://schemas.openxmlformats.org/markup-compatibility/2006" xmlns:aink="http://schemas.microsoft.com/office/drawing/2016/ink" xmlns:am3d="http://schemas.microsoft.com/office/drawing/2017/model3d" xmlns:o="urn:schemas-microsoft-com:office:office" xmlns:r="http://schemas.openxmlformats.org/officeDocument/2006/relationships" xmlns:m="http://schemas.openxmlformats.org/officeDocument/2006/math" xmlns:v="urn:schemas-microsoft-com:vml" xmlns:wp14="http://schemas.microsoft.com/office/word/2010/wordprocessingDrawing" xmlns:wp="http://schemas.openxmlformats.org/drawingml/2006/wordprocessingDrawing" xmlns:w10="urn:schemas-microsoft-com:office:word" xmlns:w="http://schemas.openxmlformats.org/wordprocessingml/2006/main" xmlns:w14="http://schemas.microsoft.com/office/word/2010/wordml" xmlns:w15="http://schemas.microsoft.com/office/word/2012/wordml" xmlns:w16cex="http://schemas.microsoft.com/office/word/2018/wordml/cex" xmlns:w16cid="http://schemas.microsoft.com/office/word/2016/wordml/cid" xmlns:w16="http://schemas.microsoft.com/office/word/2018/wordml" xmlns:w16sdtdh="http://schemas.microsoft.com/office/word/2020/wordml/sdtdatahash" xmlns:w16se="http://schemas.microsoft.com/office/word/2015/wordml/symex" xmlns:wpg="http://schemas.microsoft.com/office/word/2010/wordprocessingGroup" xmlns:wpi="http://schemas.microsoft.com/office/word/2010/wordprocessingInk" xmlns:wne="http://schemas.microsoft.com/office/word/2006/wordml" xmlns:wps="http://schemas.microsoft.com/office/word/2010/wordprocessingShape" mc:Ignorable="w14 w15 w16se w16cid w16 w16cex w16sdtdh wp14">
+<w:document xmlns:wpc="http://schemas.microsoft.com/office/word/2010/wordprocessingCanvas" xmlns:cx="http://schemas.microsoft.com/office/drawing/2014/chartex" xmlns:cx1="http://schemas.microsoft.com/office/drawing/2015/9/8/chartex" xmlns:cx2="http://schemas.microsoft.com/office/drawing/2015/10/21/chartex" xmlns:cx3="http://schemas.microsoft.com/office/drawing/2016/5/9/chartex" xmlns:cx4="http://schemas.microsoft.com/office/drawing/2016/5/10/chartex" xmlns:cx5="http://schemas.microsoft.com/office/drawing/2016/5/11/chartex" xmlns:cx6="http://schemas.microsoft.com/office/drawing/2016/5/12/chartex" xmlns:cx7="http://schemas.microsoft.com/office/drawing/2016/5/13/chartex" xmlns:cx8="http://schemas.microsoft.com/office/drawing/2016/5/14/chartex" xmlns:mc="http://schemas.openxmlformats.org/markup-compatibility/2006" xmlns:aink="http://schemas.microsoft.com/office/drawing/2016/ink" xmlns:am3d="http://schemas.microsoft.com/office/drawing/2017/model3d" xmlns:o="urn:schemas-microsoft-com:office:office" xmlns:oel="http://schemas.microsoft.com/office/2019/extlst" xmlns:r="http://schemas.openxmlformats.org/officeDocument/2006/relationships" xmlns:m="http://schemas.openxmlformats.org/officeDocument/2006/math" xmlns:v="urn:schemas-microsoft-com:vml" xmlns:wp14="http://schemas.microsoft.com/office/word/2010/wordprocessingDrawing" xmlns:wp="http://schemas.openxmlformats.org/drawingml/2006/wordprocessingDrawing" xmlns:w10="urn:schemas-microsoft-com:office:word" xmlns:w="http://schemas.openxmlformats.org/wordprocessingml/2006/main" xmlns:w14="http://schemas.microsoft.com/office/word/2010/wordml" xmlns:w15="http://schemas.microsoft.com/office/word/2012/wordml" xmlns:w16cex="http://schemas.microsoft.com/office/word/2018/wordml/cex" xmlns:w16cid="http://schemas.microsoft.com/office/word/2016/wordml/cid" xmlns:w16="http://schemas.microsoft.com/office/word/2018/wordml" xmlns:w16sdtdh="http://schemas.microsoft.com/office/word/2020/wordml/sdtdatahash" xmlns:w16se="http://schemas.microsoft.com/office/word/2015/wordml/symex" xmlns:wpg="http://schemas.microsoft.com/office/word/2010/wordprocessingGroup" xmlns:wpi="http://schemas.microsoft.com/office/word/2010/wordprocessingInk" xmlns:wne="http://schemas.microsoft.com/office/word/2006/wordml" xmlns:wps="http://schemas.microsoft.com/office/word/2010/wordprocessingShape" mc:Ignorable="w14 w15 w16se w16cid w16 w16cex w16sdtdh wp14">
   <w:body>
     <w:p>
       <w:pPr>
@@ -3882,25 +3882,7 @@
           <w:sz w:val="24"/>
           <w:szCs w:val="24"/>
         </w:rPr>
-        <w:t xml:space="preserve"> su forma de pensar y sus preferencias al momento de hacer compras o bien el pago de un servicio, es por ello </w:t>
-      </w:r>
-      <w:proofErr w:type="gramStart"/>
-      <w:r>
-        <w:rPr>
-          <w:rFonts w:ascii="Times New Roman" w:hAnsi="Times New Roman" w:cs="Times New Roman"/>
-          <w:sz w:val="24"/>
-          <w:szCs w:val="24"/>
-        </w:rPr>
-        <w:t>que</w:t>
-      </w:r>
-      <w:proofErr w:type="gramEnd"/>
-      <w:r>
-        <w:rPr>
-          <w:rFonts w:ascii="Times New Roman" w:hAnsi="Times New Roman" w:cs="Times New Roman"/>
-          <w:sz w:val="24"/>
-          <w:szCs w:val="24"/>
-        </w:rPr>
-        <w:t xml:space="preserve"> un estudio realizado por Ernst &amp; Young, en cuanto a los procesos de compra durante la pandemia reporta </w:t>
+        <w:t xml:space="preserve"> su forma de pensar y sus preferencias al momento de hacer compras o bien el pago de un servicio, es por ello que un estudio realizado por Ernst &amp; Young, en cuanto a los procesos de compra durante la pandemia reporta </w:t>
       </w:r>
       <w:r>
         <w:rPr>
@@ -5156,7 +5138,79 @@
           <w:sz w:val="24"/>
           <w:szCs w:val="24"/>
         </w:rPr>
-        <w:t xml:space="preserve"> se posee el hardware necesario para la elaboración de la aplicación web tal y como lo es una computadora con las características mínimas esenciales para que el proyecto pueda ser realizado sin complicaciones de recursos físicos, además se poseen con las habilidades de programación web, bases de datos Sql y conocimientos informáticos que son indispensables para que la investigación y el proyecto ya mencionado puedan ser realizados.</w:t>
+        <w:t xml:space="preserve"> se posee el hardware necesario para la elaboración de la aplicación web</w:t>
+      </w:r>
+      <w:r>
+        <w:rPr>
+          <w:rFonts w:ascii="Times New Roman" w:hAnsi="Times New Roman" w:cs="Times New Roman"/>
+          <w:sz w:val="24"/>
+          <w:szCs w:val="24"/>
+        </w:rPr>
+        <w:t xml:space="preserve"> y móvil</w:t>
+      </w:r>
+      <w:r>
+        <w:rPr>
+          <w:rFonts w:ascii="Times New Roman" w:hAnsi="Times New Roman" w:cs="Times New Roman"/>
+          <w:sz w:val="24"/>
+          <w:szCs w:val="24"/>
+        </w:rPr>
+        <w:t xml:space="preserve"> tal y como lo es una computadora </w:t>
+      </w:r>
+      <w:r>
+        <w:rPr>
+          <w:rFonts w:ascii="Times New Roman" w:hAnsi="Times New Roman" w:cs="Times New Roman"/>
+          <w:sz w:val="24"/>
+          <w:szCs w:val="24"/>
+        </w:rPr>
+        <w:t xml:space="preserve">portátil y </w:t>
+      </w:r>
+      <w:r>
+        <w:rPr>
+          <w:rFonts w:ascii="Times New Roman" w:hAnsi="Times New Roman" w:cs="Times New Roman"/>
+          <w:sz w:val="24"/>
+          <w:szCs w:val="24"/>
+        </w:rPr>
+        <w:t xml:space="preserve">también se cuenta con </w:t>
+      </w:r>
+      <w:r>
+        <w:rPr>
+          <w:rFonts w:ascii="Times New Roman" w:hAnsi="Times New Roman" w:cs="Times New Roman"/>
+          <w:sz w:val="24"/>
+          <w:szCs w:val="24"/>
+        </w:rPr>
+        <w:t>conexión a internet</w:t>
+      </w:r>
+      <w:r>
+        <w:rPr>
+          <w:rFonts w:ascii="Times New Roman" w:hAnsi="Times New Roman" w:cs="Times New Roman"/>
+          <w:sz w:val="24"/>
+          <w:szCs w:val="24"/>
+        </w:rPr>
+        <w:t xml:space="preserve"> estable</w:t>
+      </w:r>
+      <w:r>
+        <w:rPr>
+          <w:rFonts w:ascii="Times New Roman" w:hAnsi="Times New Roman" w:cs="Times New Roman"/>
+          <w:sz w:val="24"/>
+          <w:szCs w:val="24"/>
+        </w:rPr>
+        <w:t xml:space="preserve"> para que el proyecto pueda ser realizado sin complicaciones, además se poseen con las habilidades de programación web, bases de datos Sql y conocimientos informáticos que son indispensables para que la investigación y el proyecto ya mencionado puedan ser realizado</w:t>
+      </w:r>
+      <w:r>
+        <w:rPr>
+          <w:rFonts w:ascii="Times New Roman" w:hAnsi="Times New Roman" w:cs="Times New Roman"/>
+          <w:sz w:val="24"/>
+          <w:szCs w:val="24"/>
+        </w:rPr>
+        <w:t>s</w:t>
+      </w:r>
+      <w:r>
+        <w:rPr>
+          <w:rFonts w:ascii="Times New Roman" w:hAnsi="Times New Roman" w:cs="Times New Roman"/>
+          <w:sz w:val="24"/>
+          <w:szCs w:val="24"/>
+        </w:rPr>
+        <w:t>.</w:t>
       </w:r>
     </w:p>
     <w:p>
@@ -6535,16 +6589,7 @@
           <w:sz w:val="24"/>
           <w:szCs w:val="24"/>
         </w:rPr>
-        <w:t xml:space="preserve">Definición Operacional: En base al control que se realice del número de ventas por mes que se hacen en tienda de ropa Niche antes y después de la implementación del desarrollo de una aplicación web y móvil para ventas en línea se llegará a la conclusión si dicha aplicación ayudara al aumento de </w:t>
-      </w:r>
-      <w:proofErr w:type="gramStart"/>
-      <w:r>
-        <w:rPr>
-          <w:rFonts w:ascii="Times New Roman" w:hAnsi="Times New Roman" w:cs="Times New Roman"/>
-          <w:sz w:val="24"/>
-          <w:szCs w:val="24"/>
-        </w:rPr>
-        <w:t xml:space="preserve">las </w:t>
+        <w:t xml:space="preserve">Definición Operacional: En base al control que se realice del número de ventas por mes que se hacen en tienda de ropa Niche antes y después de la implementación del desarrollo de una aplicación web y móvil para ventas en línea se llegará a la conclusión si dicha aplicación ayudara al aumento de las </w:t>
       </w:r>
       <w:r>
         <w:rPr>
@@ -6554,7 +6599,6 @@
         </w:rPr>
         <w:t>mismas</w:t>
       </w:r>
-      <w:proofErr w:type="gramEnd"/>
       <w:r>
         <w:rPr>
           <w:rFonts w:ascii="Times New Roman" w:hAnsi="Times New Roman" w:cs="Times New Roman"/>
@@ -9727,7 +9771,7 @@
 </file>
 
 <file path=word/endnotes.xml><?xml version="1.0" encoding="utf-8"?>
-<w:endnotes xmlns:wpc="http://schemas.microsoft.com/office/word/2010/wordprocessingCanvas" xmlns:cx="http://schemas.microsoft.com/office/drawing/2014/chartex" xmlns:cx1="http://schemas.microsoft.com/office/drawing/2015/9/8/chartex" xmlns:cx2="http://schemas.microsoft.com/office/drawing/2015/10/21/chartex" xmlns:cx3="http://schemas.microsoft.com/office/drawing/2016/5/9/chartex" xmlns:cx4="http://schemas.microsoft.com/office/drawing/2016/5/10/chartex" xmlns:cx5="http://schemas.microsoft.com/office/drawing/2016/5/11/chartex" xmlns:cx6="http://schemas.microsoft.com/office/drawing/2016/5/12/chartex" xmlns:cx7="http://schemas.microsoft.com/office/drawing/2016/5/13/chartex" xmlns:cx8="http://schemas.microsoft.com/office/drawing/2016/5/14/chartex" xmlns:mc="http://schemas.openxmlformats.org/markup-compatibility/2006" xmlns:aink="http://schemas.microsoft.com/office/drawing/2016/ink" xmlns:am3d="http://schemas.microsoft.com/office/drawing/2017/model3d" xmlns:o="urn:schemas-microsoft-com:office:office" xmlns:r="http://schemas.openxmlformats.org/officeDocument/2006/relationships" xmlns:m="http://schemas.openxmlformats.org/officeDocument/2006/math" xmlns:v="urn:schemas-microsoft-com:vml" xmlns:wp14="http://schemas.microsoft.com/office/word/2010/wordprocessingDrawing" xmlns:wp="http://schemas.openxmlformats.org/drawingml/2006/wordprocessingDrawing" xmlns:w10="urn:schemas-microsoft-com:office:word" xmlns:w="http://schemas.openxmlformats.org/wordprocessingml/2006/main" xmlns:w14="http://schemas.microsoft.com/office/word/2010/wordml" xmlns:w15="http://schemas.microsoft.com/office/word/2012/wordml" xmlns:w16cex="http://schemas.microsoft.com/office/word/2018/wordml/cex" xmlns:w16cid="http://schemas.microsoft.com/office/word/2016/wordml/cid" xmlns:w16="http://schemas.microsoft.com/office/word/2018/wordml" xmlns:w16sdtdh="http://schemas.microsoft.com/office/word/2020/wordml/sdtdatahash" xmlns:w16se="http://schemas.microsoft.com/office/word/2015/wordml/symex" xmlns:wpg="http://schemas.microsoft.com/office/word/2010/wordprocessingGroup" xmlns:wpi="http://schemas.microsoft.com/office/word/2010/wordprocessingInk" xmlns:wne="http://schemas.microsoft.com/office/word/2006/wordml" xmlns:wps="http://schemas.microsoft.com/office/word/2010/wordprocessingShape" mc:Ignorable="w14 w15 w16se w16cid w16 w16cex w16sdtdh wp14">
+<w:endnotes xmlns:wpc="http://schemas.microsoft.com/office/word/2010/wordprocessingCanvas" xmlns:cx="http://schemas.microsoft.com/office/drawing/2014/chartex" xmlns:cx1="http://schemas.microsoft.com/office/drawing/2015/9/8/chartex" xmlns:cx2="http://schemas.microsoft.com/office/drawing/2015/10/21/chartex" xmlns:cx3="http://schemas.microsoft.com/office/drawing/2016/5/9/chartex" xmlns:cx4="http://schemas.microsoft.com/office/drawing/2016/5/10/chartex" xmlns:cx5="http://schemas.microsoft.com/office/drawing/2016/5/11/chartex" xmlns:cx6="http://schemas.microsoft.com/office/drawing/2016/5/12/chartex" xmlns:cx7="http://schemas.microsoft.com/office/drawing/2016/5/13/chartex" xmlns:cx8="http://schemas.microsoft.com/office/drawing/2016/5/14/chartex" xmlns:mc="http://schemas.openxmlformats.org/markup-compatibility/2006" xmlns:aink="http://schemas.microsoft.com/office/drawing/2016/ink" xmlns:am3d="http://schemas.microsoft.com/office/drawing/2017/model3d" xmlns:o="urn:schemas-microsoft-com:office:office" xmlns:oel="http://schemas.microsoft.com/office/2019/extlst" xmlns:r="http://schemas.openxmlformats.org/officeDocument/2006/relationships" xmlns:m="http://schemas.openxmlformats.org/officeDocument/2006/math" xmlns:v="urn:schemas-microsoft-com:vml" xmlns:wp14="http://schemas.microsoft.com/office/word/2010/wordprocessingDrawing" xmlns:wp="http://schemas.openxmlformats.org/drawingml/2006/wordprocessingDrawing" xmlns:w10="urn:schemas-microsoft-com:office:word" xmlns:w="http://schemas.openxmlformats.org/wordprocessingml/2006/main" xmlns:w14="http://schemas.microsoft.com/office/word/2010/wordml" xmlns:w15="http://schemas.microsoft.com/office/word/2012/wordml" xmlns:w16cex="http://schemas.microsoft.com/office/word/2018/wordml/cex" xmlns:w16cid="http://schemas.microsoft.com/office/word/2016/wordml/cid" xmlns:w16="http://schemas.microsoft.com/office/word/2018/wordml" xmlns:w16sdtdh="http://schemas.microsoft.com/office/word/2020/wordml/sdtdatahash" xmlns:w16se="http://schemas.microsoft.com/office/word/2015/wordml/symex" xmlns:wpg="http://schemas.microsoft.com/office/word/2010/wordprocessingGroup" xmlns:wpi="http://schemas.microsoft.com/office/word/2010/wordprocessingInk" xmlns:wne="http://schemas.microsoft.com/office/word/2006/wordml" xmlns:wps="http://schemas.microsoft.com/office/word/2010/wordprocessingShape" mc:Ignorable="w14 w15 w16se w16cid w16 w16cex w16sdtdh wp14">
   <w:endnote w:type="separator" w:id="-1">
     <w:p>
       <w:pPr>
@@ -9752,7 +9796,7 @@
 </file>
 
 <file path=word/footnotes.xml><?xml version="1.0" encoding="utf-8"?>
-<w:footnotes xmlns:wpc="http://schemas.microsoft.com/office/word/2010/wordprocessingCanvas" xmlns:cx="http://schemas.microsoft.com/office/drawing/2014/chartex" xmlns:cx1="http://schemas.microsoft.com/office/drawing/2015/9/8/chartex" xmlns:cx2="http://schemas.microsoft.com/office/drawing/2015/10/21/chartex" xmlns:cx3="http://schemas.microsoft.com/office/drawing/2016/5/9/chartex" xmlns:cx4="http://schemas.microsoft.com/office/drawing/2016/5/10/chartex" xmlns:cx5="http://schemas.microsoft.com/office/drawing/2016/5/11/chartex" xmlns:cx6="http://schemas.microsoft.com/office/drawing/2016/5/12/chartex" xmlns:cx7="http://schemas.microsoft.com/office/drawing/2016/5/13/chartex" xmlns:cx8="http://schemas.microsoft.com/office/drawing/2016/5/14/chartex" xmlns:mc="http://schemas.openxmlformats.org/markup-compatibility/2006" xmlns:aink="http://schemas.microsoft.com/office/drawing/2016/ink" xmlns:am3d="http://schemas.microsoft.com/office/drawing/2017/model3d" xmlns:o="urn:schemas-microsoft-com:office:office" xmlns:r="http://schemas.openxmlformats.org/officeDocument/2006/relationships" xmlns:m="http://schemas.openxmlformats.org/officeDocument/2006/math" xmlns:v="urn:schemas-microsoft-com:vml" xmlns:wp14="http://schemas.microsoft.com/office/word/2010/wordprocessingDrawing" xmlns:wp="http://schemas.openxmlformats.org/drawingml/2006/wordprocessingDrawing" xmlns:w10="urn:schemas-microsoft-com:office:word" xmlns:w="http://schemas.openxmlformats.org/wordprocessingml/2006/main" xmlns:w14="http://schemas.microsoft.com/office/word/2010/wordml" xmlns:w15="http://schemas.microsoft.com/office/word/2012/wordml" xmlns:w16cex="http://schemas.microsoft.com/office/word/2018/wordml/cex" xmlns:w16cid="http://schemas.microsoft.com/office/word/2016/wordml/cid" xmlns:w16="http://schemas.microsoft.com/office/word/2018/wordml" xmlns:w16sdtdh="http://schemas.microsoft.com/office/word/2020/wordml/sdtdatahash" xmlns:w16se="http://schemas.microsoft.com/office/word/2015/wordml/symex" xmlns:wpg="http://schemas.microsoft.com/office/word/2010/wordprocessingGroup" xmlns:wpi="http://schemas.microsoft.com/office/word/2010/wordprocessingInk" xmlns:wne="http://schemas.microsoft.com/office/word/2006/wordml" xmlns:wps="http://schemas.microsoft.com/office/word/2010/wordprocessingShape" mc:Ignorable="w14 w15 w16se w16cid w16 w16cex w16sdtdh wp14">
+<w:footnotes xmlns:wpc="http://schemas.microsoft.com/office/word/2010/wordprocessingCanvas" xmlns:cx="http://schemas.microsoft.com/office/drawing/2014/chartex" xmlns:cx1="http://schemas.microsoft.com/office/drawing/2015/9/8/chartex" xmlns:cx2="http://schemas.microsoft.com/office/drawing/2015/10/21/chartex" xmlns:cx3="http://schemas.microsoft.com/office/drawing/2016/5/9/chartex" xmlns:cx4="http://schemas.microsoft.com/office/drawing/2016/5/10/chartex" xmlns:cx5="http://schemas.microsoft.com/office/drawing/2016/5/11/chartex" xmlns:cx6="http://schemas.microsoft.com/office/drawing/2016/5/12/chartex" xmlns:cx7="http://schemas.microsoft.com/office/drawing/2016/5/13/chartex" xmlns:cx8="http://schemas.microsoft.com/office/drawing/2016/5/14/chartex" xmlns:mc="http://schemas.openxmlformats.org/markup-compatibility/2006" xmlns:aink="http://schemas.microsoft.com/office/drawing/2016/ink" xmlns:am3d="http://schemas.microsoft.com/office/drawing/2017/model3d" xmlns:o="urn:schemas-microsoft-com:office:office" xmlns:oel="http://schemas.microsoft.com/office/2019/extlst" xmlns:r="http://schemas.openxmlformats.org/officeDocument/2006/relationships" xmlns:m="http://schemas.openxmlformats.org/officeDocument/2006/math" xmlns:v="urn:schemas-microsoft-com:vml" xmlns:wp14="http://schemas.microsoft.com/office/word/2010/wordprocessingDrawing" xmlns:wp="http://schemas.openxmlformats.org/drawingml/2006/wordprocessingDrawing" xmlns:w10="urn:schemas-microsoft-com:office:word" xmlns:w="http://schemas.openxmlformats.org/wordprocessingml/2006/main" xmlns:w14="http://schemas.microsoft.com/office/word/2010/wordml" xmlns:w15="http://schemas.microsoft.com/office/word/2012/wordml" xmlns:w16cex="http://schemas.microsoft.com/office/word/2018/wordml/cex" xmlns:w16cid="http://schemas.microsoft.com/office/word/2016/wordml/cid" xmlns:w16="http://schemas.microsoft.com/office/word/2018/wordml" xmlns:w16sdtdh="http://schemas.microsoft.com/office/word/2020/wordml/sdtdatahash" xmlns:w16se="http://schemas.microsoft.com/office/word/2015/wordml/symex" xmlns:wpg="http://schemas.microsoft.com/office/word/2010/wordprocessingGroup" xmlns:wpi="http://schemas.microsoft.com/office/word/2010/wordprocessingInk" xmlns:wne="http://schemas.microsoft.com/office/word/2006/wordml" xmlns:wps="http://schemas.microsoft.com/office/word/2010/wordprocessingShape" mc:Ignorable="w14 w15 w16se w16cid w16 w16cex w16sdtdh wp14">
   <w:footnote w:type="separator" w:id="-1">
     <w:p>
       <w:pPr>
@@ -9777,7 +9821,7 @@
 </file>
 
 <file path=word/header1.xml><?xml version="1.0" encoding="utf-8"?>
-<w:hdr xmlns:wpc="http://schemas.microsoft.com/office/word/2010/wordprocessingCanvas" xmlns:cx="http://schemas.microsoft.com/office/drawing/2014/chartex" xmlns:cx1="http://schemas.microsoft.com/office/drawing/2015/9/8/chartex" xmlns:cx2="http://schemas.microsoft.com/office/drawing/2015/10/21/chartex" xmlns:cx3="http://schemas.microsoft.com/office/drawing/2016/5/9/chartex" xmlns:cx4="http://schemas.microsoft.com/office/drawing/2016/5/10/chartex" xmlns:cx5="http://schemas.microsoft.com/office/drawing/2016/5/11/chartex" xmlns:cx6="http://schemas.microsoft.com/office/drawing/2016/5/12/chartex" xmlns:cx7="http://schemas.microsoft.com/office/drawing/2016/5/13/chartex" xmlns:cx8="http://schemas.microsoft.com/office/drawing/2016/5/14/chartex" xmlns:mc="http://schemas.openxmlformats.org/markup-compatibility/2006" xmlns:aink="http://schemas.microsoft.com/office/drawing/2016/ink" xmlns:am3d="http://schemas.microsoft.com/office/drawing/2017/model3d" xmlns:o="urn:schemas-microsoft-com:office:office" xmlns:r="http://schemas.openxmlformats.org/officeDocument/2006/relationships" xmlns:m="http://schemas.openxmlformats.org/officeDocument/2006/math" xmlns:v="urn:schemas-microsoft-com:vml" xmlns:wp14="http://schemas.microsoft.com/office/word/2010/wordprocessingDrawing" xmlns:wp="http://schemas.openxmlformats.org/drawingml/2006/wordprocessingDrawing" xmlns:w10="urn:schemas-microsoft-com:office:word" xmlns:w="http://schemas.openxmlformats.org/wordprocessingml/2006/main" xmlns:w14="http://schemas.microsoft.com/office/word/2010/wordml" xmlns:w15="http://schemas.microsoft.com/office/word/2012/wordml" xmlns:w16cex="http://schemas.microsoft.com/office/word/2018/wordml/cex" xmlns:w16cid="http://schemas.microsoft.com/office/word/2016/wordml/cid" xmlns:w16="http://schemas.microsoft.com/office/word/2018/wordml" xmlns:w16sdtdh="http://schemas.microsoft.com/office/word/2020/wordml/sdtdatahash" xmlns:w16se="http://schemas.microsoft.com/office/word/2015/wordml/symex" xmlns:wpg="http://schemas.microsoft.com/office/word/2010/wordprocessingGroup" xmlns:wpi="http://schemas.microsoft.com/office/word/2010/wordprocessingInk" xmlns:wne="http://schemas.microsoft.com/office/word/2006/wordml" xmlns:wps="http://schemas.microsoft.com/office/word/2010/wordprocessingShape" mc:Ignorable="w14 w15 w16se w16cid w16 w16cex w16sdtdh wp14">
+<w:hdr xmlns:wpc="http://schemas.microsoft.com/office/word/2010/wordprocessingCanvas" xmlns:cx="http://schemas.microsoft.com/office/drawing/2014/chartex" xmlns:cx1="http://schemas.microsoft.com/office/drawing/2015/9/8/chartex" xmlns:cx2="http://schemas.microsoft.com/office/drawing/2015/10/21/chartex" xmlns:cx3="http://schemas.microsoft.com/office/drawing/2016/5/9/chartex" xmlns:cx4="http://schemas.microsoft.com/office/drawing/2016/5/10/chartex" xmlns:cx5="http://schemas.microsoft.com/office/drawing/2016/5/11/chartex" xmlns:cx6="http://schemas.microsoft.com/office/drawing/2016/5/12/chartex" xmlns:cx7="http://schemas.microsoft.com/office/drawing/2016/5/13/chartex" xmlns:cx8="http://schemas.microsoft.com/office/drawing/2016/5/14/chartex" xmlns:mc="http://schemas.openxmlformats.org/markup-compatibility/2006" xmlns:aink="http://schemas.microsoft.com/office/drawing/2016/ink" xmlns:am3d="http://schemas.microsoft.com/office/drawing/2017/model3d" xmlns:o="urn:schemas-microsoft-com:office:office" xmlns:oel="http://schemas.microsoft.com/office/2019/extlst" xmlns:r="http://schemas.openxmlformats.org/officeDocument/2006/relationships" xmlns:m="http://schemas.openxmlformats.org/officeDocument/2006/math" xmlns:v="urn:schemas-microsoft-com:vml" xmlns:wp14="http://schemas.microsoft.com/office/word/2010/wordprocessingDrawing" xmlns:wp="http://schemas.openxmlformats.org/drawingml/2006/wordprocessingDrawing" xmlns:w10="urn:schemas-microsoft-com:office:word" xmlns:w="http://schemas.openxmlformats.org/wordprocessingml/2006/main" xmlns:w14="http://schemas.microsoft.com/office/word/2010/wordml" xmlns:w15="http://schemas.microsoft.com/office/word/2012/wordml" xmlns:w16cex="http://schemas.microsoft.com/office/word/2018/wordml/cex" xmlns:w16cid="http://schemas.microsoft.com/office/word/2016/wordml/cid" xmlns:w16="http://schemas.microsoft.com/office/word/2018/wordml" xmlns:w16sdtdh="http://schemas.microsoft.com/office/word/2020/wordml/sdtdatahash" xmlns:w16se="http://schemas.microsoft.com/office/word/2015/wordml/symex" xmlns:wpg="http://schemas.microsoft.com/office/word/2010/wordprocessingGroup" xmlns:wpi="http://schemas.microsoft.com/office/word/2010/wordprocessingInk" xmlns:wne="http://schemas.microsoft.com/office/word/2006/wordml" xmlns:wps="http://schemas.microsoft.com/office/word/2010/wordprocessingShape" mc:Ignorable="w14 w15 w16se w16cid w16 w16cex w16sdtdh wp14">
   <w:p>
     <w:pPr>
       <w:pStyle w:val="Encabezado"/>
@@ -9817,7 +9861,7 @@
 </file>
 
 <file path=word/header2.xml><?xml version="1.0" encoding="utf-8"?>
-<w:hdr xmlns:wpc="http://schemas.microsoft.com/office/word/2010/wordprocessingCanvas" xmlns:cx="http://schemas.microsoft.com/office/drawing/2014/chartex" xmlns:cx1="http://schemas.microsoft.com/office/drawing/2015/9/8/chartex" xmlns:cx2="http://schemas.microsoft.com/office/drawing/2015/10/21/chartex" xmlns:cx3="http://schemas.microsoft.com/office/drawing/2016/5/9/chartex" xmlns:cx4="http://schemas.microsoft.com/office/drawing/2016/5/10/chartex" xmlns:cx5="http://schemas.microsoft.com/office/drawing/2016/5/11/chartex" xmlns:cx6="http://schemas.microsoft.com/office/drawing/2016/5/12/chartex" xmlns:cx7="http://schemas.microsoft.com/office/drawing/2016/5/13/chartex" xmlns:cx8="http://schemas.microsoft.com/office/drawing/2016/5/14/chartex" xmlns:mc="http://schemas.openxmlformats.org/markup-compatibility/2006" xmlns:aink="http://schemas.microsoft.com/office/drawing/2016/ink" xmlns:am3d="http://schemas.microsoft.com/office/drawing/2017/model3d" xmlns:o="urn:schemas-microsoft-com:office:office" xmlns:r="http://schemas.openxmlformats.org/officeDocument/2006/relationships" xmlns:m="http://schemas.openxmlformats.org/officeDocument/2006/math" xmlns:v="urn:schemas-microsoft-com:vml" xmlns:wp14="http://schemas.microsoft.com/office/word/2010/wordprocessingDrawing" xmlns:wp="http://schemas.openxmlformats.org/drawingml/2006/wordprocessingDrawing" xmlns:w10="urn:schemas-microsoft-com:office:word" xmlns:w="http://schemas.openxmlformats.org/wordprocessingml/2006/main" xmlns:w14="http://schemas.microsoft.com/office/word/2010/wordml" xmlns:w15="http://schemas.microsoft.com/office/word/2012/wordml" xmlns:w16cex="http://schemas.microsoft.com/office/word/2018/wordml/cex" xmlns:w16cid="http://schemas.microsoft.com/office/word/2016/wordml/cid" xmlns:w16="http://schemas.microsoft.com/office/word/2018/wordml" xmlns:w16sdtdh="http://schemas.microsoft.com/office/word/2020/wordml/sdtdatahash" xmlns:w16se="http://schemas.microsoft.com/office/word/2015/wordml/symex" xmlns:wpg="http://schemas.microsoft.com/office/word/2010/wordprocessingGroup" xmlns:wpi="http://schemas.microsoft.com/office/word/2010/wordprocessingInk" xmlns:wne="http://schemas.microsoft.com/office/word/2006/wordml" xmlns:wps="http://schemas.microsoft.com/office/word/2010/wordprocessingShape" mc:Ignorable="w14 w15 w16se w16cid w16 w16cex w16sdtdh wp14">
+<w:hdr xmlns:wpc="http://schemas.microsoft.com/office/word/2010/wordprocessingCanvas" xmlns:cx="http://schemas.microsoft.com/office/drawing/2014/chartex" xmlns:cx1="http://schemas.microsoft.com/office/drawing/2015/9/8/chartex" xmlns:cx2="http://schemas.microsoft.com/office/drawing/2015/10/21/chartex" xmlns:cx3="http://schemas.microsoft.com/office/drawing/2016/5/9/chartex" xmlns:cx4="http://schemas.microsoft.com/office/drawing/2016/5/10/chartex" xmlns:cx5="http://schemas.microsoft.com/office/drawing/2016/5/11/chartex" xmlns:cx6="http://schemas.microsoft.com/office/drawing/2016/5/12/chartex" xmlns:cx7="http://schemas.microsoft.com/office/drawing/2016/5/13/chartex" xmlns:cx8="http://schemas.microsoft.com/office/drawing/2016/5/14/chartex" xmlns:mc="http://schemas.openxmlformats.org/markup-compatibility/2006" xmlns:aink="http://schemas.microsoft.com/office/drawing/2016/ink" xmlns:am3d="http://schemas.microsoft.com/office/drawing/2017/model3d" xmlns:o="urn:schemas-microsoft-com:office:office" xmlns:oel="http://schemas.microsoft.com/office/2019/extlst" xmlns:r="http://schemas.openxmlformats.org/officeDocument/2006/relationships" xmlns:m="http://schemas.openxmlformats.org/officeDocument/2006/math" xmlns:v="urn:schemas-microsoft-com:vml" xmlns:wp14="http://schemas.microsoft.com/office/word/2010/wordprocessingDrawing" xmlns:wp="http://schemas.openxmlformats.org/drawingml/2006/wordprocessingDrawing" xmlns:w10="urn:schemas-microsoft-com:office:word" xmlns:w="http://schemas.openxmlformats.org/wordprocessingml/2006/main" xmlns:w14="http://schemas.microsoft.com/office/word/2010/wordml" xmlns:w15="http://schemas.microsoft.com/office/word/2012/wordml" xmlns:w16cex="http://schemas.microsoft.com/office/word/2018/wordml/cex" xmlns:w16cid="http://schemas.microsoft.com/office/word/2016/wordml/cid" xmlns:w16="http://schemas.microsoft.com/office/word/2018/wordml" xmlns:w16sdtdh="http://schemas.microsoft.com/office/word/2020/wordml/sdtdatahash" xmlns:w16se="http://schemas.microsoft.com/office/word/2015/wordml/symex" xmlns:wpg="http://schemas.microsoft.com/office/word/2010/wordprocessingGroup" xmlns:wpi="http://schemas.microsoft.com/office/word/2010/wordprocessingInk" xmlns:wne="http://schemas.microsoft.com/office/word/2006/wordml" xmlns:wps="http://schemas.microsoft.com/office/word/2010/wordprocessingShape" mc:Ignorable="w14 w15 w16se w16cid w16 w16cex w16sdtdh wp14">
   <w:p>
     <w:pPr>
       <w:pStyle w:val="Encabezado"/>
@@ -9857,7 +9901,7 @@
 </file>
 
 <file path=word/header3.xml><?xml version="1.0" encoding="utf-8"?>
-<w:hdr xmlns:wpc="http://schemas.microsoft.com/office/word/2010/wordprocessingCanvas" xmlns:cx="http://schemas.microsoft.com/office/drawing/2014/chartex" xmlns:cx1="http://schemas.microsoft.com/office/drawing/2015/9/8/chartex" xmlns:cx2="http://schemas.microsoft.com/office/drawing/2015/10/21/chartex" xmlns:cx3="http://schemas.microsoft.com/office/drawing/2016/5/9/chartex" xmlns:cx4="http://schemas.microsoft.com/office/drawing/2016/5/10/chartex" xmlns:cx5="http://schemas.microsoft.com/office/drawing/2016/5/11/chartex" xmlns:cx6="http://schemas.microsoft.com/office/drawing/2016/5/12/chartex" xmlns:cx7="http://schemas.microsoft.com/office/drawing/2016/5/13/chartex" xmlns:cx8="http://schemas.microsoft.com/office/drawing/2016/5/14/chartex" xmlns:mc="http://schemas.openxmlformats.org/markup-compatibility/2006" xmlns:aink="http://schemas.microsoft.com/office/drawing/2016/ink" xmlns:am3d="http://schemas.microsoft.com/office/drawing/2017/model3d" xmlns:o="urn:schemas-microsoft-com:office:office" xmlns:r="http://schemas.openxmlformats.org/officeDocument/2006/relationships" xmlns:m="http://schemas.openxmlformats.org/officeDocument/2006/math" xmlns:v="urn:schemas-microsoft-com:vml" xmlns:wp14="http://schemas.microsoft.com/office/word/2010/wordprocessingDrawing" xmlns:wp="http://schemas.openxmlformats.org/drawingml/2006/wordprocessingDrawing" xmlns:w10="urn:schemas-microsoft-com:office:word" xmlns:w="http://schemas.openxmlformats.org/wordprocessingml/2006/main" xmlns:w14="http://schemas.microsoft.com/office/word/2010/wordml" xmlns:w15="http://schemas.microsoft.com/office/word/2012/wordml" xmlns:w16cex="http://schemas.microsoft.com/office/word/2018/wordml/cex" xmlns:w16cid="http://schemas.microsoft.com/office/word/2016/wordml/cid" xmlns:w16="http://schemas.microsoft.com/office/word/2018/wordml" xmlns:w16sdtdh="http://schemas.microsoft.com/office/word/2020/wordml/sdtdatahash" xmlns:w16se="http://schemas.microsoft.com/office/word/2015/wordml/symex" xmlns:wpg="http://schemas.microsoft.com/office/word/2010/wordprocessingGroup" xmlns:wpi="http://schemas.microsoft.com/office/word/2010/wordprocessingInk" xmlns:wne="http://schemas.microsoft.com/office/word/2006/wordml" xmlns:wps="http://schemas.microsoft.com/office/word/2010/wordprocessingShape" mc:Ignorable="w14 w15 w16se w16cid w16 w16cex w16sdtdh wp14">
+<w:hdr xmlns:wpc="http://schemas.microsoft.com/office/word/2010/wordprocessingCanvas" xmlns:cx="http://schemas.microsoft.com/office/drawing/2014/chartex" xmlns:cx1="http://schemas.microsoft.com/office/drawing/2015/9/8/chartex" xmlns:cx2="http://schemas.microsoft.com/office/drawing/2015/10/21/chartex" xmlns:cx3="http://schemas.microsoft.com/office/drawing/2016/5/9/chartex" xmlns:cx4="http://schemas.microsoft.com/office/drawing/2016/5/10/chartex" xmlns:cx5="http://schemas.microsoft.com/office/drawing/2016/5/11/chartex" xmlns:cx6="http://schemas.microsoft.com/office/drawing/2016/5/12/chartex" xmlns:cx7="http://schemas.microsoft.com/office/drawing/2016/5/13/chartex" xmlns:cx8="http://schemas.microsoft.com/office/drawing/2016/5/14/chartex" xmlns:mc="http://schemas.openxmlformats.org/markup-compatibility/2006" xmlns:aink="http://schemas.microsoft.com/office/drawing/2016/ink" xmlns:am3d="http://schemas.microsoft.com/office/drawing/2017/model3d" xmlns:o="urn:schemas-microsoft-com:office:office" xmlns:oel="http://schemas.microsoft.com/office/2019/extlst" xmlns:r="http://schemas.openxmlformats.org/officeDocument/2006/relationships" xmlns:m="http://schemas.openxmlformats.org/officeDocument/2006/math" xmlns:v="urn:schemas-microsoft-com:vml" xmlns:wp14="http://schemas.microsoft.com/office/word/2010/wordprocessingDrawing" xmlns:wp="http://schemas.openxmlformats.org/drawingml/2006/wordprocessingDrawing" xmlns:w10="urn:schemas-microsoft-com:office:word" xmlns:w="http://schemas.openxmlformats.org/wordprocessingml/2006/main" xmlns:w14="http://schemas.microsoft.com/office/word/2010/wordml" xmlns:w15="http://schemas.microsoft.com/office/word/2012/wordml" xmlns:w16cex="http://schemas.microsoft.com/office/word/2018/wordml/cex" xmlns:w16cid="http://schemas.microsoft.com/office/word/2016/wordml/cid" xmlns:w16="http://schemas.microsoft.com/office/word/2018/wordml" xmlns:w16sdtdh="http://schemas.microsoft.com/office/word/2020/wordml/sdtdatahash" xmlns:w16se="http://schemas.microsoft.com/office/word/2015/wordml/symex" xmlns:wpg="http://schemas.microsoft.com/office/word/2010/wordprocessingGroup" xmlns:wpi="http://schemas.microsoft.com/office/word/2010/wordprocessingInk" xmlns:wne="http://schemas.microsoft.com/office/word/2006/wordml" xmlns:wps="http://schemas.microsoft.com/office/word/2010/wordprocessingShape" mc:Ignorable="w14 w15 w16se w16cid w16 w16cex w16sdtdh wp14">
   <w:p>
     <w:pPr>
       <w:pStyle w:val="Encabezado"/>
@@ -9897,7 +9941,7 @@
 </file>
 
 <file path=word/header4.xml><?xml version="1.0" encoding="utf-8"?>
-<w:hdr xmlns:wpc="http://schemas.microsoft.com/office/word/2010/wordprocessingCanvas" xmlns:cx="http://schemas.microsoft.com/office/drawing/2014/chartex" xmlns:cx1="http://schemas.microsoft.com/office/drawing/2015/9/8/chartex" xmlns:cx2="http://schemas.microsoft.com/office/drawing/2015/10/21/chartex" xmlns:cx3="http://schemas.microsoft.com/office/drawing/2016/5/9/chartex" xmlns:cx4="http://schemas.microsoft.com/office/drawing/2016/5/10/chartex" xmlns:cx5="http://schemas.microsoft.com/office/drawing/2016/5/11/chartex" xmlns:cx6="http://schemas.microsoft.com/office/drawing/2016/5/12/chartex" xmlns:cx7="http://schemas.microsoft.com/office/drawing/2016/5/13/chartex" xmlns:cx8="http://schemas.microsoft.com/office/drawing/2016/5/14/chartex" xmlns:mc="http://schemas.openxmlformats.org/markup-compatibility/2006" xmlns:aink="http://schemas.microsoft.com/office/drawing/2016/ink" xmlns:am3d="http://schemas.microsoft.com/office/drawing/2017/model3d" xmlns:o="urn:schemas-microsoft-com:office:office" xmlns:r="http://schemas.openxmlformats.org/officeDocument/2006/relationships" xmlns:m="http://schemas.openxmlformats.org/officeDocument/2006/math" xmlns:v="urn:schemas-microsoft-com:vml" xmlns:wp14="http://schemas.microsoft.com/office/word/2010/wordprocessingDrawing" xmlns:wp="http://schemas.openxmlformats.org/drawingml/2006/wordprocessingDrawing" xmlns:w10="urn:schemas-microsoft-com:office:word" xmlns:w="http://schemas.openxmlformats.org/wordprocessingml/2006/main" xmlns:w14="http://schemas.microsoft.com/office/word/2010/wordml" xmlns:w15="http://schemas.microsoft.com/office/word/2012/wordml" xmlns:w16cex="http://schemas.microsoft.com/office/word/2018/wordml/cex" xmlns:w16cid="http://schemas.microsoft.com/office/word/2016/wordml/cid" xmlns:w16="http://schemas.microsoft.com/office/word/2018/wordml" xmlns:w16sdtdh="http://schemas.microsoft.com/office/word/2020/wordml/sdtdatahash" xmlns:w16se="http://schemas.microsoft.com/office/word/2015/wordml/symex" xmlns:wpg="http://schemas.microsoft.com/office/word/2010/wordprocessingGroup" xmlns:wpi="http://schemas.microsoft.com/office/word/2010/wordprocessingInk" xmlns:wne="http://schemas.microsoft.com/office/word/2006/wordml" xmlns:wps="http://schemas.microsoft.com/office/word/2010/wordprocessingShape" mc:Ignorable="w14 w15 w16se w16cid w16 w16cex w16sdtdh wp14">
+<w:hdr xmlns:wpc="http://schemas.microsoft.com/office/word/2010/wordprocessingCanvas" xmlns:cx="http://schemas.microsoft.com/office/drawing/2014/chartex" xmlns:cx1="http://schemas.microsoft.com/office/drawing/2015/9/8/chartex" xmlns:cx2="http://schemas.microsoft.com/office/drawing/2015/10/21/chartex" xmlns:cx3="http://schemas.microsoft.com/office/drawing/2016/5/9/chartex" xmlns:cx4="http://schemas.microsoft.com/office/drawing/2016/5/10/chartex" xmlns:cx5="http://schemas.microsoft.com/office/drawing/2016/5/11/chartex" xmlns:cx6="http://schemas.microsoft.com/office/drawing/2016/5/12/chartex" xmlns:cx7="http://schemas.microsoft.com/office/drawing/2016/5/13/chartex" xmlns:cx8="http://schemas.microsoft.com/office/drawing/2016/5/14/chartex" xmlns:mc="http://schemas.openxmlformats.org/markup-compatibility/2006" xmlns:aink="http://schemas.microsoft.com/office/drawing/2016/ink" xmlns:am3d="http://schemas.microsoft.com/office/drawing/2017/model3d" xmlns:o="urn:schemas-microsoft-com:office:office" xmlns:oel="http://schemas.microsoft.com/office/2019/extlst" xmlns:r="http://schemas.openxmlformats.org/officeDocument/2006/relationships" xmlns:m="http://schemas.openxmlformats.org/officeDocument/2006/math" xmlns:v="urn:schemas-microsoft-com:vml" xmlns:wp14="http://schemas.microsoft.com/office/word/2010/wordprocessingDrawing" xmlns:wp="http://schemas.openxmlformats.org/drawingml/2006/wordprocessingDrawing" xmlns:w10="urn:schemas-microsoft-com:office:word" xmlns:w="http://schemas.openxmlformats.org/wordprocessingml/2006/main" xmlns:w14="http://schemas.microsoft.com/office/word/2010/wordml" xmlns:w15="http://schemas.microsoft.com/office/word/2012/wordml" xmlns:w16cex="http://schemas.microsoft.com/office/word/2018/wordml/cex" xmlns:w16cid="http://schemas.microsoft.com/office/word/2016/wordml/cid" xmlns:w16="http://schemas.microsoft.com/office/word/2018/wordml" xmlns:w16sdtdh="http://schemas.microsoft.com/office/word/2020/wordml/sdtdatahash" xmlns:w16se="http://schemas.microsoft.com/office/word/2015/wordml/symex" xmlns:wpg="http://schemas.microsoft.com/office/word/2010/wordprocessingGroup" xmlns:wpi="http://schemas.microsoft.com/office/word/2010/wordprocessingInk" xmlns:wne="http://schemas.microsoft.com/office/word/2006/wordml" xmlns:wps="http://schemas.microsoft.com/office/word/2010/wordprocessingShape" mc:Ignorable="w14 w15 w16se w16cid w16 w16cex w16sdtdh wp14">
   <w:p>
     <w:pPr>
       <w:pStyle w:val="Encabezado"/>
@@ -9937,7 +9981,7 @@
 </file>
 
 <file path=word/header5.xml><?xml version="1.0" encoding="utf-8"?>
-<w:hdr xmlns:wpc="http://schemas.microsoft.com/office/word/2010/wordprocessingCanvas" xmlns:cx="http://schemas.microsoft.com/office/drawing/2014/chartex" xmlns:cx1="http://schemas.microsoft.com/office/drawing/2015/9/8/chartex" xmlns:cx2="http://schemas.microsoft.com/office/drawing/2015/10/21/chartex" xmlns:cx3="http://schemas.microsoft.com/office/drawing/2016/5/9/chartex" xmlns:cx4="http://schemas.microsoft.com/office/drawing/2016/5/10/chartex" xmlns:cx5="http://schemas.microsoft.com/office/drawing/2016/5/11/chartex" xmlns:cx6="http://schemas.microsoft.com/office/drawing/2016/5/12/chartex" xmlns:cx7="http://schemas.microsoft.com/office/drawing/2016/5/13/chartex" xmlns:cx8="http://schemas.microsoft.com/office/drawing/2016/5/14/chartex" xmlns:mc="http://schemas.openxmlformats.org/markup-compatibility/2006" xmlns:aink="http://schemas.microsoft.com/office/drawing/2016/ink" xmlns:am3d="http://schemas.microsoft.com/office/drawing/2017/model3d" xmlns:o="urn:schemas-microsoft-com:office:office" xmlns:r="http://schemas.openxmlformats.org/officeDocument/2006/relationships" xmlns:m="http://schemas.openxmlformats.org/officeDocument/2006/math" xmlns:v="urn:schemas-microsoft-com:vml" xmlns:wp14="http://schemas.microsoft.com/office/word/2010/wordprocessingDrawing" xmlns:wp="http://schemas.openxmlformats.org/drawingml/2006/wordprocessingDrawing" xmlns:w10="urn:schemas-microsoft-com:office:word" xmlns:w="http://schemas.openxmlformats.org/wordprocessingml/2006/main" xmlns:w14="http://schemas.microsoft.com/office/word/2010/wordml" xmlns:w15="http://schemas.microsoft.com/office/word/2012/wordml" xmlns:w16cex="http://schemas.microsoft.com/office/word/2018/wordml/cex" xmlns:w16cid="http://schemas.microsoft.com/office/word/2016/wordml/cid" xmlns:w16="http://schemas.microsoft.com/office/word/2018/wordml" xmlns:w16sdtdh="http://schemas.microsoft.com/office/word/2020/wordml/sdtdatahash" xmlns:w16se="http://schemas.microsoft.com/office/word/2015/wordml/symex" xmlns:wpg="http://schemas.microsoft.com/office/word/2010/wordprocessingGroup" xmlns:wpi="http://schemas.microsoft.com/office/word/2010/wordprocessingInk" xmlns:wne="http://schemas.microsoft.com/office/word/2006/wordml" xmlns:wps="http://schemas.microsoft.com/office/word/2010/wordprocessingShape" mc:Ignorable="w14 w15 w16se w16cid w16 w16cex w16sdtdh wp14">
+<w:hdr xmlns:wpc="http://schemas.microsoft.com/office/word/2010/wordprocessingCanvas" xmlns:cx="http://schemas.microsoft.com/office/drawing/2014/chartex" xmlns:cx1="http://schemas.microsoft.com/office/drawing/2015/9/8/chartex" xmlns:cx2="http://schemas.microsoft.com/office/drawing/2015/10/21/chartex" xmlns:cx3="http://schemas.microsoft.com/office/drawing/2016/5/9/chartex" xmlns:cx4="http://schemas.microsoft.com/office/drawing/2016/5/10/chartex" xmlns:cx5="http://schemas.microsoft.com/office/drawing/2016/5/11/chartex" xmlns:cx6="http://schemas.microsoft.com/office/drawing/2016/5/12/chartex" xmlns:cx7="http://schemas.microsoft.com/office/drawing/2016/5/13/chartex" xmlns:cx8="http://schemas.microsoft.com/office/drawing/2016/5/14/chartex" xmlns:mc="http://schemas.openxmlformats.org/markup-compatibility/2006" xmlns:aink="http://schemas.microsoft.com/office/drawing/2016/ink" xmlns:am3d="http://schemas.microsoft.com/office/drawing/2017/model3d" xmlns:o="urn:schemas-microsoft-com:office:office" xmlns:oel="http://schemas.microsoft.com/office/2019/extlst" xmlns:r="http://schemas.openxmlformats.org/officeDocument/2006/relationships" xmlns:m="http://schemas.openxmlformats.org/officeDocument/2006/math" xmlns:v="urn:schemas-microsoft-com:vml" xmlns:wp14="http://schemas.microsoft.com/office/word/2010/wordprocessingDrawing" xmlns:wp="http://schemas.openxmlformats.org/drawingml/2006/wordprocessingDrawing" xmlns:w10="urn:schemas-microsoft-com:office:word" xmlns:w="http://schemas.openxmlformats.org/wordprocessingml/2006/main" xmlns:w14="http://schemas.microsoft.com/office/word/2010/wordml" xmlns:w15="http://schemas.microsoft.com/office/word/2012/wordml" xmlns:w16cex="http://schemas.microsoft.com/office/word/2018/wordml/cex" xmlns:w16cid="http://schemas.microsoft.com/office/word/2016/wordml/cid" xmlns:w16="http://schemas.microsoft.com/office/word/2018/wordml" xmlns:w16sdtdh="http://schemas.microsoft.com/office/word/2020/wordml/sdtdatahash" xmlns:w16se="http://schemas.microsoft.com/office/word/2015/wordml/symex" xmlns:wpg="http://schemas.microsoft.com/office/word/2010/wordprocessingGroup" xmlns:wpi="http://schemas.microsoft.com/office/word/2010/wordprocessingInk" xmlns:wne="http://schemas.microsoft.com/office/word/2006/wordml" xmlns:wps="http://schemas.microsoft.com/office/word/2010/wordprocessingShape" mc:Ignorable="w14 w15 w16se w16cid w16 w16cex w16sdtdh wp14">
   <w:p>
     <w:pPr>
       <w:pStyle w:val="Encabezado"/>
@@ -9947,7 +9991,7 @@
 </file>
 
 <file path=word/header6.xml><?xml version="1.0" encoding="utf-8"?>
-<w:hdr xmlns:wpc="http://schemas.microsoft.com/office/word/2010/wordprocessingCanvas" xmlns:cx="http://schemas.microsoft.com/office/drawing/2014/chartex" xmlns:cx1="http://schemas.microsoft.com/office/drawing/2015/9/8/chartex" xmlns:cx2="http://schemas.microsoft.com/office/drawing/2015/10/21/chartex" xmlns:cx3="http://schemas.microsoft.com/office/drawing/2016/5/9/chartex" xmlns:cx4="http://schemas.microsoft.com/office/drawing/2016/5/10/chartex" xmlns:cx5="http://schemas.microsoft.com/office/drawing/2016/5/11/chartex" xmlns:cx6="http://schemas.microsoft.com/office/drawing/2016/5/12/chartex" xmlns:cx7="http://schemas.microsoft.com/office/drawing/2016/5/13/chartex" xmlns:cx8="http://schemas.microsoft.com/office/drawing/2016/5/14/chartex" xmlns:mc="http://schemas.openxmlformats.org/markup-compatibility/2006" xmlns:aink="http://schemas.microsoft.com/office/drawing/2016/ink" xmlns:am3d="http://schemas.microsoft.com/office/drawing/2017/model3d" xmlns:o="urn:schemas-microsoft-com:office:office" xmlns:r="http://schemas.openxmlformats.org/officeDocument/2006/relationships" xmlns:m="http://schemas.openxmlformats.org/officeDocument/2006/math" xmlns:v="urn:schemas-microsoft-com:vml" xmlns:wp14="http://schemas.microsoft.com/office/word/2010/wordprocessingDrawing" xmlns:wp="http://schemas.openxmlformats.org/drawingml/2006/wordprocessingDrawing" xmlns:w10="urn:schemas-microsoft-com:office:word" xmlns:w="http://schemas.openxmlformats.org/wordprocessingml/2006/main" xmlns:w14="http://schemas.microsoft.com/office/word/2010/wordml" xmlns:w15="http://schemas.microsoft.com/office/word/2012/wordml" xmlns:w16cex="http://schemas.microsoft.com/office/word/2018/wordml/cex" xmlns:w16cid="http://schemas.microsoft.com/office/word/2016/wordml/cid" xmlns:w16="http://schemas.microsoft.com/office/word/2018/wordml" xmlns:w16sdtdh="http://schemas.microsoft.com/office/word/2020/wordml/sdtdatahash" xmlns:w16se="http://schemas.microsoft.com/office/word/2015/wordml/symex" xmlns:wpg="http://schemas.microsoft.com/office/word/2010/wordprocessingGroup" xmlns:wpi="http://schemas.microsoft.com/office/word/2010/wordprocessingInk" xmlns:wne="http://schemas.microsoft.com/office/word/2006/wordml" xmlns:wps="http://schemas.microsoft.com/office/word/2010/wordprocessingShape" mc:Ignorable="w14 w15 w16se w16cid w16 w16cex w16sdtdh wp14">
+<w:hdr xmlns:wpc="http://schemas.microsoft.com/office/word/2010/wordprocessingCanvas" xmlns:cx="http://schemas.microsoft.com/office/drawing/2014/chartex" xmlns:cx1="http://schemas.microsoft.com/office/drawing/2015/9/8/chartex" xmlns:cx2="http://schemas.microsoft.com/office/drawing/2015/10/21/chartex" xmlns:cx3="http://schemas.microsoft.com/office/drawing/2016/5/9/chartex" xmlns:cx4="http://schemas.microsoft.com/office/drawing/2016/5/10/chartex" xmlns:cx5="http://schemas.microsoft.com/office/drawing/2016/5/11/chartex" xmlns:cx6="http://schemas.microsoft.com/office/drawing/2016/5/12/chartex" xmlns:cx7="http://schemas.microsoft.com/office/drawing/2016/5/13/chartex" xmlns:cx8="http://schemas.microsoft.com/office/drawing/2016/5/14/chartex" xmlns:mc="http://schemas.openxmlformats.org/markup-compatibility/2006" xmlns:aink="http://schemas.microsoft.com/office/drawing/2016/ink" xmlns:am3d="http://schemas.microsoft.com/office/drawing/2017/model3d" xmlns:o="urn:schemas-microsoft-com:office:office" xmlns:oel="http://schemas.microsoft.com/office/2019/extlst" xmlns:r="http://schemas.openxmlformats.org/officeDocument/2006/relationships" xmlns:m="http://schemas.openxmlformats.org/officeDocument/2006/math" xmlns:v="urn:schemas-microsoft-com:vml" xmlns:wp14="http://schemas.microsoft.com/office/word/2010/wordprocessingDrawing" xmlns:wp="http://schemas.openxmlformats.org/drawingml/2006/wordprocessingDrawing" xmlns:w10="urn:schemas-microsoft-com:office:word" xmlns:w="http://schemas.openxmlformats.org/wordprocessingml/2006/main" xmlns:w14="http://schemas.microsoft.com/office/word/2010/wordml" xmlns:w15="http://schemas.microsoft.com/office/word/2012/wordml" xmlns:w16cex="http://schemas.microsoft.com/office/word/2018/wordml/cex" xmlns:w16cid="http://schemas.microsoft.com/office/word/2016/wordml/cid" xmlns:w16="http://schemas.microsoft.com/office/word/2018/wordml" xmlns:w16sdtdh="http://schemas.microsoft.com/office/word/2020/wordml/sdtdatahash" xmlns:w16se="http://schemas.microsoft.com/office/word/2015/wordml/symex" xmlns:wpg="http://schemas.microsoft.com/office/word/2010/wordprocessingGroup" xmlns:wpi="http://schemas.microsoft.com/office/word/2010/wordprocessingInk" xmlns:wne="http://schemas.microsoft.com/office/word/2006/wordml" xmlns:wps="http://schemas.microsoft.com/office/word/2010/wordprocessingShape" mc:Ignorable="w14 w15 w16se w16cid w16 w16cex w16sdtdh wp14">
   <w:p>
     <w:pPr>
       <w:pStyle w:val="Encabezado"/>
@@ -9987,7 +10031,7 @@
 </file>
 
 <file path=word/numbering.xml><?xml version="1.0" encoding="utf-8"?>
-<w:numbering xmlns:wpc="http://schemas.microsoft.com/office/word/2010/wordprocessingCanvas" xmlns:cx="http://schemas.microsoft.com/office/drawing/2014/chartex" xmlns:cx1="http://schemas.microsoft.com/office/drawing/2015/9/8/chartex" xmlns:cx2="http://schemas.microsoft.com/office/drawing/2015/10/21/chartex" xmlns:cx3="http://schemas.microsoft.com/office/drawing/2016/5/9/chartex" xmlns:cx4="http://schemas.microsoft.com/office/drawing/2016/5/10/chartex" xmlns:cx5="http://schemas.microsoft.com/office/drawing/2016/5/11/chartex" xmlns:cx6="http://schemas.microsoft.com/office/drawing/2016/5/12/chartex" xmlns:cx7="http://schemas.microsoft.com/office/drawing/2016/5/13/chartex" xmlns:cx8="http://schemas.microsoft.com/office/drawing/2016/5/14/chartex" xmlns:mc="http://schemas.openxmlformats.org/markup-compatibility/2006" xmlns:aink="http://schemas.microsoft.com/office/drawing/2016/ink" xmlns:am3d="http://schemas.microsoft.com/office/drawing/2017/model3d" xmlns:o="urn:schemas-microsoft-com:office:office" xmlns:r="http://schemas.openxmlformats.org/officeDocument/2006/relationships" xmlns:m="http://schemas.openxmlformats.org/officeDocument/2006/math" xmlns:v="urn:schemas-microsoft-com:vml" xmlns:wp14="http://schemas.microsoft.com/office/word/2010/wordprocessingDrawing" xmlns:wp="http://schemas.openxmlformats.org/drawingml/2006/wordprocessingDrawing" xmlns:w10="urn:schemas-microsoft-com:office:word" xmlns:w="http://schemas.openxmlformats.org/wordprocessingml/2006/main" xmlns:w14="http://schemas.microsoft.com/office/word/2010/wordml" xmlns:w15="http://schemas.microsoft.com/office/word/2012/wordml" xmlns:w16cex="http://schemas.microsoft.com/office/word/2018/wordml/cex" xmlns:w16cid="http://schemas.microsoft.com/office/word/2016/wordml/cid" xmlns:w16="http://schemas.microsoft.com/office/word/2018/wordml" xmlns:w16sdtdh="http://schemas.microsoft.com/office/word/2020/wordml/sdtdatahash" xmlns:w16se="http://schemas.microsoft.com/office/word/2015/wordml/symex" xmlns:wpg="http://schemas.microsoft.com/office/word/2010/wordprocessingGroup" xmlns:wpi="http://schemas.microsoft.com/office/word/2010/wordprocessingInk" xmlns:wne="http://schemas.microsoft.com/office/word/2006/wordml" xmlns:wps="http://schemas.microsoft.com/office/word/2010/wordprocessingShape" mc:Ignorable="w14 w15 w16se w16cid w16 w16cex w16sdtdh wp14">
+<w:numbering xmlns:wpc="http://schemas.microsoft.com/office/word/2010/wordprocessingCanvas" xmlns:cx="http://schemas.microsoft.com/office/drawing/2014/chartex" xmlns:cx1="http://schemas.microsoft.com/office/drawing/2015/9/8/chartex" xmlns:cx2="http://schemas.microsoft.com/office/drawing/2015/10/21/chartex" xmlns:cx3="http://schemas.microsoft.com/office/drawing/2016/5/9/chartex" xmlns:cx4="http://schemas.microsoft.com/office/drawing/2016/5/10/chartex" xmlns:cx5="http://schemas.microsoft.com/office/drawing/2016/5/11/chartex" xmlns:cx6="http://schemas.microsoft.com/office/drawing/2016/5/12/chartex" xmlns:cx7="http://schemas.microsoft.com/office/drawing/2016/5/13/chartex" xmlns:cx8="http://schemas.microsoft.com/office/drawing/2016/5/14/chartex" xmlns:mc="http://schemas.openxmlformats.org/markup-compatibility/2006" xmlns:aink="http://schemas.microsoft.com/office/drawing/2016/ink" xmlns:am3d="http://schemas.microsoft.com/office/drawing/2017/model3d" xmlns:o="urn:schemas-microsoft-com:office:office" xmlns:oel="http://schemas.microsoft.com/office/2019/extlst" xmlns:r="http://schemas.openxmlformats.org/officeDocument/2006/relationships" xmlns:m="http://schemas.openxmlformats.org/officeDocument/2006/math" xmlns:v="urn:schemas-microsoft-com:vml" xmlns:wp14="http://schemas.microsoft.com/office/word/2010/wordprocessingDrawing" xmlns:wp="http://schemas.openxmlformats.org/drawingml/2006/wordprocessingDrawing" xmlns:w10="urn:schemas-microsoft-com:office:word" xmlns:w="http://schemas.openxmlformats.org/wordprocessingml/2006/main" xmlns:w14="http://schemas.microsoft.com/office/word/2010/wordml" xmlns:w15="http://schemas.microsoft.com/office/word/2012/wordml" xmlns:w16cex="http://schemas.microsoft.com/office/word/2018/wordml/cex" xmlns:w16cid="http://schemas.microsoft.com/office/word/2016/wordml/cid" xmlns:w16="http://schemas.microsoft.com/office/word/2018/wordml" xmlns:w16sdtdh="http://schemas.microsoft.com/office/word/2020/wordml/sdtdatahash" xmlns:w16se="http://schemas.microsoft.com/office/word/2015/wordml/symex" xmlns:wpg="http://schemas.microsoft.com/office/word/2010/wordprocessingGroup" xmlns:wpi="http://schemas.microsoft.com/office/word/2010/wordprocessingInk" xmlns:wne="http://schemas.microsoft.com/office/word/2006/wordml" xmlns:wps="http://schemas.microsoft.com/office/word/2010/wordprocessingShape" mc:Ignorable="w14 w15 w16se w16cid w16 w16cex w16sdtdh wp14">
   <w:abstractNum w:abstractNumId="0" w15:restartNumberingAfterBreak="0">
     <w:nsid w:val="9CD50780"/>
     <w:multiLevelType w:val="hybridMultilevel"/>

</xml_diff>